<commit_message>
Updated and recompiled for April 2013, Silwood
</commit_message>
<xml_diff>
--- a/cLectures/worksheets/C for Science/C for Science/Excercise5Comments.docx
+++ b/cLectures/worksheets/C for Science/C for Science/Excercise5Comments.docx
@@ -56,7 +56,13 @@
       </w:r>
       <w:r>
         <w:tab/>
-        <w:t>Roughly 2.225 × 10</w:t>
+        <w:t>Roughly 2.22</w:t>
+      </w:r>
+      <w:r>
+        <w:t>0</w:t>
+      </w:r>
+      <w:r>
+        <w:t xml:space="preserve"> × 10</w:t>
       </w:r>
       <w:r>
         <w:rPr>
@@ -97,6 +103,15 @@
           <w:rFonts w:ascii="Courier New" w:hAnsi="Courier New" w:cs="Courier New"/>
         </w:rPr>
       </w:pPr>
+    </w:p>
+    <w:p>
+      <w:pPr>
+        <w:spacing w:after="0" w:line="240" w:lineRule="auto"/>
+        <w:ind w:left="714" w:hanging="357"/>
+        <w:rPr>
+          <w:rFonts w:ascii="Courier New" w:hAnsi="Courier New" w:cs="Courier New"/>
+        </w:rPr>
+      </w:pPr>
       <w:r>
         <w:rPr>
           <w:rFonts w:ascii="Courier New" w:hAnsi="Courier New" w:cs="Courier New"/>
@@ -187,22 +202,31 @@
         <w:rPr>
           <w:rFonts w:ascii="Courier New" w:hAnsi="Courier New" w:cs="Courier New"/>
         </w:rPr>
-        <w:t>Enter algorithm tolerance: 2.225e-16</w:t>
-      </w:r>
-    </w:p>
-    <w:p>
-      <w:pPr>
-        <w:spacing w:after="0" w:line="240" w:lineRule="auto"/>
-        <w:ind w:left="714" w:hanging="357"/>
-        <w:rPr>
-          <w:rFonts w:ascii="Courier New" w:hAnsi="Courier New" w:cs="Courier New"/>
-        </w:rPr>
-      </w:pPr>
-      <w:r>
-        <w:rPr>
-          <w:rFonts w:ascii="Courier New" w:hAnsi="Courier New" w:cs="Courier New"/>
-        </w:rPr>
-        <w:t>Using 5 iterations, the root of F(x) = 0 has been calculated as:</w:t>
+        <w:t>Enter algorithm tolerance: 2.2203e-16</w:t>
+      </w:r>
+    </w:p>
+    <w:p>
+      <w:pPr>
+        <w:spacing w:after="0" w:line="240" w:lineRule="auto"/>
+        <w:ind w:left="714" w:hanging="357"/>
+        <w:rPr>
+          <w:rFonts w:ascii="Courier New" w:hAnsi="Courier New" w:cs="Courier New"/>
+        </w:rPr>
+      </w:pPr>
+    </w:p>
+    <w:p>
+      <w:pPr>
+        <w:spacing w:after="0" w:line="240" w:lineRule="auto"/>
+        <w:ind w:left="714" w:hanging="357"/>
+        <w:rPr>
+          <w:rFonts w:ascii="Courier New" w:hAnsi="Courier New" w:cs="Courier New"/>
+        </w:rPr>
+      </w:pPr>
+      <w:r>
+        <w:rPr>
+          <w:rFonts w:ascii="Courier New" w:hAnsi="Courier New" w:cs="Courier New"/>
+        </w:rPr>
+        <w:t>Using 10 iterations, the root of F(x) = 0 has been calculated as:</w:t>
       </w:r>
     </w:p>
     <w:p>
@@ -242,6 +266,9 @@
       <w:pPr>
         <w:spacing w:after="0" w:line="240" w:lineRule="auto"/>
         <w:ind w:left="714" w:hanging="357"/>
+        <w:rPr>
+          <w:rFonts w:ascii="Courier New" w:hAnsi="Courier New" w:cs="Courier New"/>
+        </w:rPr>
       </w:pPr>
       <w:r>
         <w:rPr>
@@ -249,6 +276,18 @@
         </w:rPr>
         <w:t>This has a residue of -4.440892099e-016</w:t>
       </w:r>
+    </w:p>
+    <w:p>
+      <w:pPr>
+        <w:spacing w:after="0" w:line="240" w:lineRule="auto"/>
+        <w:ind w:left="714" w:hanging="357"/>
+      </w:pPr>
+      <w:r>
+        <w:rPr>
+          <w:rFonts w:ascii="Courier New" w:hAnsi="Courier New" w:cs="Courier New"/>
+        </w:rPr>
+        <w:t>Press any key to continue . . .</w:t>
+      </w:r>
       <w:r>
         <w:br/>
       </w:r>
@@ -264,6 +303,92 @@
       <w:r>
         <w:tab/>
       </w:r>
+    </w:p>
+    <w:p>
+      <w:pPr>
+        <w:spacing w:after="0" w:line="240" w:lineRule="auto"/>
+        <w:ind w:left="714" w:hanging="357"/>
+        <w:rPr>
+          <w:rFonts w:ascii="Courier New" w:hAnsi="Courier New" w:cs="Courier New"/>
+        </w:rPr>
+      </w:pPr>
+      <w:r>
+        <w:rPr>
+          <w:rFonts w:ascii="Courier New" w:hAnsi="Courier New" w:cs="Courier New"/>
+        </w:rPr>
+        <w:t>F'(x) = J_1(x)</w:t>
+      </w:r>
+    </w:p>
+    <w:p>
+      <w:pPr>
+        <w:spacing w:after="0" w:line="240" w:lineRule="auto"/>
+        <w:ind w:left="714" w:hanging="357"/>
+        <w:rPr>
+          <w:rFonts w:ascii="Courier New" w:hAnsi="Courier New" w:cs="Courier New"/>
+        </w:rPr>
+      </w:pPr>
+    </w:p>
+    <w:p>
+      <w:pPr>
+        <w:spacing w:after="0" w:line="240" w:lineRule="auto"/>
+        <w:ind w:left="714" w:hanging="357"/>
+        <w:rPr>
+          <w:rFonts w:ascii="Courier New" w:hAnsi="Courier New" w:cs="Courier New"/>
+        </w:rPr>
+      </w:pPr>
+      <w:r>
+        <w:rPr>
+          <w:rFonts w:ascii="Courier New" w:hAnsi="Courier New" w:cs="Courier New"/>
+        </w:rPr>
+        <w:t>Newton-</w:t>
+      </w:r>
+      <w:proofErr w:type="spellStart"/>
+      <w:r>
+        <w:rPr>
+          <w:rFonts w:ascii="Courier New" w:hAnsi="Courier New" w:cs="Courier New"/>
+        </w:rPr>
+        <w:t>Raphson</w:t>
+      </w:r>
+      <w:proofErr w:type="spellEnd"/>
+      <w:r>
+        <w:rPr>
+          <w:rFonts w:ascii="Courier New" w:hAnsi="Courier New" w:cs="Courier New"/>
+        </w:rPr>
+        <w:t xml:space="preserve"> Method</w:t>
+      </w:r>
+    </w:p>
+    <w:p>
+      <w:pPr>
+        <w:spacing w:after="0" w:line="240" w:lineRule="auto"/>
+        <w:ind w:left="714" w:hanging="357"/>
+        <w:rPr>
+          <w:rFonts w:ascii="Courier New" w:hAnsi="Courier New" w:cs="Courier New"/>
+        </w:rPr>
+      </w:pPr>
+    </w:p>
+    <w:p>
+      <w:pPr>
+        <w:spacing w:after="0" w:line="240" w:lineRule="auto"/>
+        <w:ind w:left="714" w:hanging="357"/>
+        <w:rPr>
+          <w:rFonts w:ascii="Courier New" w:hAnsi="Courier New" w:cs="Courier New"/>
+        </w:rPr>
+      </w:pPr>
+      <w:r>
+        <w:rPr>
+          <w:rFonts w:ascii="Courier New" w:hAnsi="Courier New" w:cs="Courier New"/>
+        </w:rPr>
+        <w:t>Enter initial guess: 2</w:t>
+      </w:r>
+    </w:p>
+    <w:p>
+      <w:pPr>
+        <w:spacing w:after="0" w:line="240" w:lineRule="auto"/>
+        <w:ind w:left="714" w:hanging="357"/>
+        <w:rPr>
+          <w:rFonts w:ascii="Courier New" w:hAnsi="Courier New" w:cs="Courier New"/>
+        </w:rPr>
+      </w:pPr>
       <w:bookmarkStart w:id="0" w:name="_GoBack"/>
       <w:bookmarkEnd w:id="0"/>
     </w:p>
@@ -279,204 +404,118 @@
         <w:rPr>
           <w:rFonts w:ascii="Courier New" w:hAnsi="Courier New" w:cs="Courier New"/>
         </w:rPr>
-        <w:t>F(x) = J_0(x)</w:t>
-      </w:r>
-    </w:p>
-    <w:p>
-      <w:pPr>
-        <w:spacing w:after="0" w:line="240" w:lineRule="auto"/>
-        <w:ind w:left="714" w:hanging="357"/>
-        <w:rPr>
-          <w:rFonts w:ascii="Courier New" w:hAnsi="Courier New" w:cs="Courier New"/>
-        </w:rPr>
-      </w:pPr>
-      <w:r>
-        <w:rPr>
-          <w:rFonts w:ascii="Courier New" w:hAnsi="Courier New" w:cs="Courier New"/>
-        </w:rPr>
-        <w:t>F'(x) = J_1(x)</w:t>
-      </w:r>
-    </w:p>
-    <w:p>
-      <w:pPr>
-        <w:spacing w:after="0" w:line="240" w:lineRule="auto"/>
-        <w:ind w:left="714" w:hanging="357"/>
-        <w:rPr>
-          <w:rFonts w:ascii="Courier New" w:hAnsi="Courier New" w:cs="Courier New"/>
-        </w:rPr>
-      </w:pPr>
-    </w:p>
-    <w:p>
-      <w:pPr>
-        <w:spacing w:after="0" w:line="240" w:lineRule="auto"/>
-        <w:ind w:left="714" w:hanging="357"/>
-        <w:rPr>
-          <w:rFonts w:ascii="Courier New" w:hAnsi="Courier New" w:cs="Courier New"/>
-        </w:rPr>
-      </w:pPr>
-      <w:r>
-        <w:rPr>
-          <w:rFonts w:ascii="Courier New" w:hAnsi="Courier New" w:cs="Courier New"/>
-        </w:rPr>
-        <w:t>Newton-</w:t>
-      </w:r>
-      <w:proofErr w:type="spellStart"/>
-      <w:r>
-        <w:rPr>
-          <w:rFonts w:ascii="Courier New" w:hAnsi="Courier New" w:cs="Courier New"/>
-        </w:rPr>
-        <w:t>Raphson</w:t>
-      </w:r>
-      <w:proofErr w:type="spellEnd"/>
-      <w:r>
-        <w:rPr>
-          <w:rFonts w:ascii="Courier New" w:hAnsi="Courier New" w:cs="Courier New"/>
-        </w:rPr>
-        <w:t xml:space="preserve"> Method</w:t>
-      </w:r>
-    </w:p>
-    <w:p>
-      <w:pPr>
-        <w:spacing w:after="0" w:line="240" w:lineRule="auto"/>
-        <w:ind w:left="714" w:hanging="357"/>
-        <w:rPr>
-          <w:rFonts w:ascii="Courier New" w:hAnsi="Courier New" w:cs="Courier New"/>
-        </w:rPr>
-      </w:pPr>
-    </w:p>
-    <w:p>
-      <w:pPr>
-        <w:spacing w:after="0" w:line="240" w:lineRule="auto"/>
-        <w:ind w:left="714" w:hanging="357"/>
-        <w:rPr>
-          <w:rFonts w:ascii="Courier New" w:hAnsi="Courier New" w:cs="Courier New"/>
-        </w:rPr>
-      </w:pPr>
-      <w:r>
-        <w:rPr>
-          <w:rFonts w:ascii="Courier New" w:hAnsi="Courier New" w:cs="Courier New"/>
-        </w:rPr>
-        <w:t>Enter initial guess: 1</w:t>
-      </w:r>
-    </w:p>
-    <w:p>
-      <w:pPr>
-        <w:spacing w:after="0" w:line="240" w:lineRule="auto"/>
-        <w:ind w:left="714" w:hanging="357"/>
-        <w:rPr>
-          <w:rFonts w:ascii="Courier New" w:hAnsi="Courier New" w:cs="Courier New"/>
-        </w:rPr>
-      </w:pPr>
-    </w:p>
-    <w:p>
-      <w:pPr>
-        <w:spacing w:after="0" w:line="240" w:lineRule="auto"/>
-        <w:ind w:left="714" w:hanging="357"/>
-        <w:rPr>
-          <w:rFonts w:ascii="Courier New" w:hAnsi="Courier New" w:cs="Courier New"/>
-        </w:rPr>
-      </w:pPr>
-      <w:r>
-        <w:rPr>
-          <w:rFonts w:ascii="Courier New" w:hAnsi="Courier New" w:cs="Courier New"/>
-        </w:rPr>
-        <w:t>Enter maximum iterations: 2000</w:t>
-      </w:r>
-    </w:p>
-    <w:p>
-      <w:pPr>
-        <w:spacing w:after="0" w:line="240" w:lineRule="auto"/>
-        <w:ind w:left="714" w:hanging="357"/>
-        <w:rPr>
-          <w:rFonts w:ascii="Courier New" w:hAnsi="Courier New" w:cs="Courier New"/>
-        </w:rPr>
-      </w:pPr>
-    </w:p>
-    <w:p>
-      <w:pPr>
-        <w:spacing w:after="0" w:line="240" w:lineRule="auto"/>
-        <w:ind w:left="714" w:hanging="357"/>
-        <w:rPr>
-          <w:rFonts w:ascii="Courier New" w:hAnsi="Courier New" w:cs="Courier New"/>
-        </w:rPr>
-      </w:pPr>
-      <w:r>
-        <w:rPr>
-          <w:rFonts w:ascii="Courier New" w:hAnsi="Courier New" w:cs="Courier New"/>
-        </w:rPr>
-        <w:t>Enter algorithm tolerance: 0.00001</w:t>
-      </w:r>
-    </w:p>
-    <w:p>
-      <w:pPr>
-        <w:spacing w:after="0" w:line="240" w:lineRule="auto"/>
-        <w:ind w:left="714" w:hanging="357"/>
-        <w:rPr>
-          <w:rFonts w:ascii="Courier New" w:hAnsi="Courier New" w:cs="Courier New"/>
-        </w:rPr>
-      </w:pPr>
-    </w:p>
-    <w:p>
-      <w:pPr>
-        <w:spacing w:after="0" w:line="240" w:lineRule="auto"/>
-        <w:ind w:left="714" w:hanging="357"/>
-        <w:rPr>
-          <w:rFonts w:ascii="Courier New" w:hAnsi="Courier New" w:cs="Courier New"/>
-        </w:rPr>
-      </w:pPr>
-      <w:r>
-        <w:rPr>
-          <w:rFonts w:ascii="Courier New" w:hAnsi="Courier New" w:cs="Courier New"/>
-        </w:rPr>
-        <w:t>Using 1868 iterations, the root of F(x) = 0 has been calculated as:</w:t>
-      </w:r>
-    </w:p>
-    <w:p>
-      <w:pPr>
-        <w:spacing w:after="0" w:line="240" w:lineRule="auto"/>
-        <w:ind w:left="714" w:hanging="357"/>
-        <w:rPr>
-          <w:rFonts w:ascii="Courier New" w:hAnsi="Courier New" w:cs="Courier New"/>
-        </w:rPr>
-      </w:pPr>
-    </w:p>
-    <w:p>
-      <w:pPr>
-        <w:spacing w:after="0" w:line="240" w:lineRule="auto"/>
-        <w:ind w:left="714" w:hanging="357"/>
-        <w:rPr>
-          <w:rFonts w:ascii="Courier New" w:hAnsi="Courier New" w:cs="Courier New"/>
-        </w:rPr>
-      </w:pPr>
-      <w:r>
-        <w:rPr>
-          <w:rFonts w:ascii="Courier New" w:hAnsi="Courier New" w:cs="Courier New"/>
-        </w:rPr>
-        <w:t>x = -2850.210440825214</w:t>
-      </w:r>
-    </w:p>
-    <w:p>
-      <w:pPr>
-        <w:spacing w:after="0" w:line="240" w:lineRule="auto"/>
-        <w:ind w:left="714" w:hanging="357"/>
-        <w:rPr>
-          <w:rFonts w:ascii="Courier New" w:hAnsi="Courier New" w:cs="Courier New"/>
-        </w:rPr>
-      </w:pPr>
-    </w:p>
-    <w:p>
-      <w:pPr>
-        <w:spacing w:after="0" w:line="240" w:lineRule="auto"/>
-        <w:ind w:left="714" w:hanging="357"/>
-        <w:rPr>
-          <w:rFonts w:ascii="Courier New" w:hAnsi="Courier New" w:cs="Courier New"/>
-        </w:rPr>
-      </w:pPr>
-      <w:r>
-        <w:rPr>
-          <w:rFonts w:ascii="Courier New" w:hAnsi="Courier New" w:cs="Courier New"/>
-        </w:rPr>
-        <w:t>This has a residue of -0.01494519371</w:t>
+        <w:t>Enter maximum iterations: 1000000</w:t>
+      </w:r>
+    </w:p>
+    <w:p>
+      <w:pPr>
+        <w:spacing w:after="0" w:line="240" w:lineRule="auto"/>
+        <w:ind w:left="714" w:hanging="357"/>
+        <w:rPr>
+          <w:rFonts w:ascii="Courier New" w:hAnsi="Courier New" w:cs="Courier New"/>
+        </w:rPr>
+      </w:pPr>
+    </w:p>
+    <w:p>
+      <w:pPr>
+        <w:spacing w:after="0" w:line="240" w:lineRule="auto"/>
+        <w:ind w:left="714" w:hanging="357"/>
+        <w:rPr>
+          <w:rFonts w:ascii="Courier New" w:hAnsi="Courier New" w:cs="Courier New"/>
+        </w:rPr>
+      </w:pPr>
+      <w:r>
+        <w:rPr>
+          <w:rFonts w:ascii="Courier New" w:hAnsi="Courier New" w:cs="Courier New"/>
+        </w:rPr>
+        <w:t>Enter algorithm tolerance: 1e-15</w:t>
+      </w:r>
+    </w:p>
+    <w:p>
+      <w:pPr>
+        <w:spacing w:after="0" w:line="240" w:lineRule="auto"/>
+        <w:ind w:left="714" w:hanging="357"/>
+        <w:rPr>
+          <w:rFonts w:ascii="Courier New" w:hAnsi="Courier New" w:cs="Courier New"/>
+        </w:rPr>
+      </w:pPr>
+    </w:p>
+    <w:p>
+      <w:pPr>
+        <w:spacing w:after="0" w:line="240" w:lineRule="auto"/>
+        <w:ind w:left="714" w:hanging="357"/>
+        <w:rPr>
+          <w:rFonts w:ascii="Courier New" w:hAnsi="Courier New" w:cs="Courier New"/>
+        </w:rPr>
+      </w:pPr>
+      <w:r>
+        <w:rPr>
+          <w:rFonts w:ascii="Courier New" w:hAnsi="Courier New" w:cs="Courier New"/>
+        </w:rPr>
+        <w:t>Using 4 iterations, the root of F(x) = 0 has been calculated as:</w:t>
+      </w:r>
+    </w:p>
+    <w:p>
+      <w:pPr>
+        <w:spacing w:after="0" w:line="240" w:lineRule="auto"/>
+        <w:ind w:left="714" w:hanging="357"/>
+        <w:rPr>
+          <w:rFonts w:ascii="Courier New" w:hAnsi="Courier New" w:cs="Courier New"/>
+        </w:rPr>
+      </w:pPr>
+    </w:p>
+    <w:p>
+      <w:pPr>
+        <w:spacing w:after="0" w:line="240" w:lineRule="auto"/>
+        <w:ind w:left="714" w:hanging="357"/>
+        <w:rPr>
+          <w:rFonts w:ascii="Courier New" w:hAnsi="Courier New" w:cs="Courier New"/>
+        </w:rPr>
+      </w:pPr>
+      <w:r>
+        <w:rPr>
+          <w:rFonts w:ascii="Courier New" w:hAnsi="Courier New" w:cs="Courier New"/>
+        </w:rPr>
+        <w:t>x = 2.404825557696</w:t>
+      </w:r>
+    </w:p>
+    <w:p>
+      <w:pPr>
+        <w:spacing w:after="0" w:line="240" w:lineRule="auto"/>
+        <w:ind w:left="714" w:hanging="357"/>
+        <w:rPr>
+          <w:rFonts w:ascii="Courier New" w:hAnsi="Courier New" w:cs="Courier New"/>
+        </w:rPr>
+      </w:pPr>
+    </w:p>
+    <w:p>
+      <w:pPr>
+        <w:spacing w:after="0" w:line="240" w:lineRule="auto"/>
+        <w:ind w:left="714" w:hanging="357"/>
+        <w:rPr>
+          <w:rFonts w:ascii="Courier New" w:hAnsi="Courier New" w:cs="Courier New"/>
+        </w:rPr>
+      </w:pPr>
+      <w:r>
+        <w:rPr>
+          <w:rFonts w:ascii="Courier New" w:hAnsi="Courier New" w:cs="Courier New"/>
+        </w:rPr>
+        <w:t>This has a residue of -4.163336342e-017</w:t>
+      </w:r>
+    </w:p>
+    <w:p>
+      <w:pPr>
+        <w:spacing w:after="0" w:line="240" w:lineRule="auto"/>
+        <w:ind w:left="714" w:hanging="357"/>
+        <w:rPr>
+          <w:rFonts w:ascii="Courier New" w:hAnsi="Courier New" w:cs="Courier New"/>
+        </w:rPr>
+      </w:pPr>
+      <w:r>
+        <w:rPr>
+          <w:rFonts w:ascii="Courier New" w:hAnsi="Courier New" w:cs="Courier New"/>
+        </w:rPr>
+        <w:t>Press any key to continue . . .</w:t>
       </w:r>
     </w:p>
     <w:sectPr>

</xml_diff>